<commit_message>
Changes made to test plan
</commit_message>
<xml_diff>
--- a/Test-Plan Oracle Assessment.docx
+++ b/Test-Plan Oracle Assessment.docx
@@ -26,6 +26,7 @@
       <w:pPr>
         <w:pStyle w:val="10"/>
         <w:numPr>
+          <w:ilvl w:val="0"/>
           <w:numId w:val="0"/>
         </w:numPr>
         <w:ind w:left="360" w:leftChars="0"/>
@@ -80,6 +81,7 @@
       <w:pPr>
         <w:pStyle w:val="10"/>
         <w:numPr>
+          <w:ilvl w:val="0"/>
           <w:numId w:val="0"/>
         </w:numPr>
         <w:ind w:left="360" w:leftChars="0"/>
@@ -514,6 +516,7 @@
       <w:pPr>
         <w:pStyle w:val="10"/>
         <w:numPr>
+          <w:ilvl w:val="0"/>
           <w:numId w:val="0"/>
         </w:numPr>
         <w:ind w:left="360" w:leftChars="0"/>
@@ -1255,6 +1258,7 @@
       <w:pPr>
         <w:pStyle w:val="10"/>
         <w:numPr>
+          <w:ilvl w:val="0"/>
           <w:numId w:val="0"/>
         </w:numPr>
       </w:pPr>
@@ -1287,6 +1291,7 @@
       <w:pPr>
         <w:pStyle w:val="10"/>
         <w:numPr>
+          <w:ilvl w:val="0"/>
           <w:numId w:val="0"/>
         </w:numPr>
         <w:spacing w:after="160" w:line="259" w:lineRule="auto"/>
@@ -1312,13 +1317,30 @@
           <w:b/>
           <w:bCs/>
         </w:rPr>
-        <w:t>Test Strategy:</w:t>
-      </w:r>
-    </w:p>
-    <w:p>
-      <w:pPr>
-        <w:pStyle w:val="10"/>
-        <w:numPr>
+        <w:t xml:space="preserve">Test </w:t>
+      </w:r>
+      <w:r>
+        <w:rPr>
+          <w:rFonts w:hint="default"/>
+          <w:b/>
+          <w:bCs/>
+          <w:lang w:val="en-IN"/>
+        </w:rPr>
+        <w:t>Scenario</w:t>
+      </w:r>
+      <w:r>
+        <w:rPr>
+          <w:b/>
+          <w:bCs/>
+        </w:rPr>
+        <w:t>:</w:t>
+      </w:r>
+    </w:p>
+    <w:p>
+      <w:pPr>
+        <w:pStyle w:val="10"/>
+        <w:numPr>
+          <w:ilvl w:val="0"/>
           <w:numId w:val="0"/>
         </w:numPr>
         <w:ind w:left="360" w:leftChars="0"/>
@@ -1397,6 +1419,7 @@
       <w:pPr>
         <w:pStyle w:val="10"/>
         <w:numPr>
+          <w:ilvl w:val="0"/>
           <w:numId w:val="0"/>
         </w:numPr>
         <w:spacing w:after="160" w:line="259" w:lineRule="auto"/>
@@ -1439,6 +1462,7 @@
       <w:pPr>
         <w:pStyle w:val="10"/>
         <w:numPr>
+          <w:ilvl w:val="0"/>
           <w:numId w:val="0"/>
         </w:numPr>
         <w:spacing w:after="160" w:line="259" w:lineRule="auto"/>
@@ -1781,6 +1805,7 @@
       <w:pPr>
         <w:pStyle w:val="10"/>
         <w:numPr>
+          <w:ilvl w:val="0"/>
           <w:numId w:val="0"/>
         </w:numPr>
         <w:rPr>
@@ -1793,6 +1818,7 @@
       <w:pPr>
         <w:pStyle w:val="10"/>
         <w:numPr>
+          <w:ilvl w:val="0"/>
           <w:numId w:val="0"/>
         </w:numPr>
         <w:rPr>
@@ -1827,13 +1853,26 @@
           <w:u w:val="none"/>
           <w:lang w:val="en-IN"/>
         </w:rPr>
-        <w:t>Ad-Hoc Test Cases:</w:t>
-      </w:r>
-    </w:p>
-    <w:p>
-      <w:pPr>
-        <w:pStyle w:val="10"/>
-        <w:numPr>
+        <w:t>Ad-Hoc/Edge</w:t>
+      </w:r>
+      <w:bookmarkStart w:id="0" w:name="_GoBack"/>
+      <w:bookmarkEnd w:id="0"/>
+      <w:r>
+        <w:rPr>
+          <w:rFonts w:hint="default"/>
+          <w:b/>
+          <w:bCs/>
+          <w:u w:val="none"/>
+          <w:lang w:val="en-IN"/>
+        </w:rPr>
+        <w:t xml:space="preserve"> Test Cases:</w:t>
+      </w:r>
+    </w:p>
+    <w:p>
+      <w:pPr>
+        <w:pStyle w:val="10"/>
+        <w:numPr>
+          <w:ilvl w:val="0"/>
           <w:numId w:val="0"/>
         </w:numPr>
         <w:spacing w:after="160" w:line="259" w:lineRule="auto"/>
@@ -1965,6 +2004,7 @@
       <w:pPr>
         <w:pStyle w:val="10"/>
         <w:numPr>
+          <w:ilvl w:val="0"/>
           <w:numId w:val="0"/>
         </w:numPr>
         <w:ind w:left="3240" w:leftChars="0"/>
@@ -2005,6 +2045,7 @@
       <w:pPr>
         <w:pStyle w:val="10"/>
         <w:numPr>
+          <w:ilvl w:val="0"/>
           <w:numId w:val="0"/>
         </w:numPr>
         <w:spacing w:after="160" w:line="259" w:lineRule="auto"/>
@@ -2166,6 +2207,7 @@
       <w:pPr>
         <w:pStyle w:val="10"/>
         <w:numPr>
+          <w:ilvl w:val="0"/>
           <w:numId w:val="0"/>
         </w:numPr>
         <w:spacing w:after="160" w:line="259" w:lineRule="auto"/>
@@ -2182,6 +2224,7 @@
       <w:pPr>
         <w:pStyle w:val="10"/>
         <w:numPr>
+          <w:ilvl w:val="0"/>
           <w:numId w:val="0"/>
         </w:numPr>
         <w:spacing w:after="160" w:line="259" w:lineRule="auto"/>
@@ -2225,6 +2268,7 @@
       <w:pPr>
         <w:pStyle w:val="10"/>
         <w:numPr>
+          <w:ilvl w:val="0"/>
           <w:numId w:val="0"/>
         </w:numPr>
         <w:spacing w:after="160" w:line="259" w:lineRule="auto"/>
@@ -2311,6 +2355,7 @@
       <w:pPr>
         <w:pStyle w:val="10"/>
         <w:numPr>
+          <w:ilvl w:val="0"/>
           <w:numId w:val="0"/>
         </w:numPr>
         <w:spacing w:after="160" w:line="259" w:lineRule="auto"/>
@@ -2352,6 +2397,7 @@
       <w:pPr>
         <w:pStyle w:val="10"/>
         <w:numPr>
+          <w:ilvl w:val="0"/>
           <w:numId w:val="0"/>
         </w:numPr>
         <w:spacing w:after="160" w:line="259" w:lineRule="auto"/>
@@ -2441,6 +2487,7 @@
       <w:pPr>
         <w:pStyle w:val="10"/>
         <w:numPr>
+          <w:ilvl w:val="0"/>
           <w:numId w:val="0"/>
         </w:numPr>
         <w:spacing w:after="160" w:line="259" w:lineRule="auto"/>
@@ -2485,6 +2532,7 @@
       <w:pPr>
         <w:pStyle w:val="10"/>
         <w:numPr>
+          <w:ilvl w:val="0"/>
           <w:numId w:val="0"/>
         </w:numPr>
         <w:spacing w:after="160" w:line="259" w:lineRule="auto"/>
@@ -2626,13 +2674,12 @@
         </w:rPr>
         <w:t>Business Sign off for code release to UAT (Ready for Client Testing)</w:t>
       </w:r>
-      <w:bookmarkStart w:id="0" w:name="_GoBack"/>
-      <w:bookmarkEnd w:id="0"/>
-    </w:p>
-    <w:p>
-      <w:pPr>
-        <w:pStyle w:val="10"/>
-        <w:numPr>
+    </w:p>
+    <w:p>
+      <w:pPr>
+        <w:pStyle w:val="10"/>
+        <w:numPr>
+          <w:ilvl w:val="0"/>
           <w:numId w:val="0"/>
         </w:numPr>
         <w:spacing w:after="160" w:line="259" w:lineRule="auto"/>
@@ -2649,6 +2696,7 @@
       <w:pPr>
         <w:pStyle w:val="10"/>
         <w:numPr>
+          <w:ilvl w:val="0"/>
           <w:numId w:val="0"/>
         </w:numPr>
         <w:spacing w:after="160" w:line="259" w:lineRule="auto"/>
@@ -3349,6 +3397,7 @@
     <w:name w:val="Header Char"/>
     <w:basedOn w:val="2"/>
     <w:link w:val="5"/>
+    <w:qFormat/>
     <w:uiPriority w:val="99"/>
   </w:style>
   <w:style w:type="character" w:customStyle="1" w:styleId="9">
@@ -3372,6 +3421,7 @@
     <w:basedOn w:val="2"/>
     <w:link w:val="6"/>
     <w:semiHidden/>
+    <w:qFormat/>
     <w:uiPriority w:val="99"/>
     <w:rPr>
       <w:rFonts w:ascii="Consolas" w:hAnsi="Consolas"/>

</xml_diff>